<commit_message>
fix bugs:clear label21pt and other info when open, do not calculate fun for eyebrow when open; add editlabel for silder, add cross to help labeling, add revoke
</commit_message>
<xml_diff>
--- a/release/人脸及五官轮廓线标注工具使用文档.docx
+++ b/release/人脸及五官轮廓线标注工具使用文档.docx
@@ -281,8 +281,6 @@
         </w:rPr>
         <w:t>list.txt</w:t>
       </w:r>
-      <w:bookmarkStart w:id="0" w:name="_GoBack"/>
-      <w:bookmarkEnd w:id="0"/>
       <w:r>
         <w:rPr>
           <w:rFonts w:hint="eastAsia"/>
@@ -532,6 +530,39 @@
       </w:r>
       <w:r>
         <w:t>下一张</w:t>
+      </w:r>
+    </w:p>
+    <w:p>
+      <w:pPr>
+        <w:rPr>
+          <w:rFonts w:hint="eastAsia"/>
+        </w:rPr>
+      </w:pPr>
+      <w:r>
+        <w:t>“Esc”</w:t>
+      </w:r>
+      <w:r>
+        <w:rPr>
+          <w:rFonts w:hint="eastAsia"/>
+        </w:rPr>
+        <w:t>：</w:t>
+      </w:r>
+      <w:r>
+        <w:t>撤销上一个点</w:t>
+      </w:r>
+      <w:r>
+        <w:rPr>
+          <w:rFonts w:hint="eastAsia"/>
+        </w:rPr>
+        <w:t>（仅限于标眉毛</w:t>
+      </w:r>
+      <w:bookmarkStart w:id="0" w:name="_GoBack"/>
+      <w:bookmarkEnd w:id="0"/>
+      <w:r>
+        <w:rPr>
+          <w:rFonts w:hint="eastAsia"/>
+        </w:rPr>
+        <w:t>）</w:t>
       </w:r>
     </w:p>
     <w:sectPr>

</xml_diff>